<commit_message>
Completed Test Cases, 1 failure and 1 build failure to be fixed
</commit_message>
<xml_diff>
--- a/Collaboration.docx
+++ b/Collaboration.docx
@@ -16,12 +16,6 @@
         <w:gridCol w:w="9468"/>
       </w:tblGrid>
       <w:tr>
-        <w:tblPrEx>
-          <w:tblCellMar>
-            <w:top w:w="0" w:type="dxa"/>
-            <w:bottom w:w="0" w:type="dxa"/>
-          </w:tblCellMar>
-        </w:tblPrEx>
         <w:tc>
           <w:tcPr>
             <w:tcW w:w="9565" w:type="dxa"/>
@@ -193,6 +187,13 @@
                 <w:rFonts w:ascii="Cambria" w:eastAsia="Cambria" w:hAnsi="Cambria" w:cs="Cambria"/>
                 <w:sz w:val="24"/>
               </w:rPr>
+              <w:t xml:space="preserve">Some </w:t>
+            </w:r>
+            <w:r>
+              <w:rPr>
+                <w:rFonts w:ascii="Cambria" w:eastAsia="Cambria" w:hAnsi="Cambria" w:cs="Cambria"/>
+                <w:sz w:val="24"/>
+              </w:rPr>
               <w:t>Game Screen design elements</w:t>
             </w:r>
           </w:p>
@@ -204,12 +205,6 @@
         </w:tc>
       </w:tr>
       <w:tr>
-        <w:tblPrEx>
-          <w:tblCellMar>
-            <w:top w:w="0" w:type="dxa"/>
-            <w:bottom w:w="0" w:type="dxa"/>
-          </w:tblCellMar>
-        </w:tblPrEx>
         <w:tc>
           <w:tcPr>
             <w:tcW w:w="9565" w:type="dxa"/>

</xml_diff>